<commit_message>
Conference presentations proposals update
Conference presentations proposals update
</commit_message>
<xml_diff>
--- a/presentations/ISPE-2026/Proposal2_Abstract_AI_Strategy_Leadership.docx
+++ b/presentations/ISPE-2026/Proposal2_Abstract_AI_Strategy_Leadership.docx
@@ -2,11 +2,1500 @@
 <file path=word/document.xml><?xml version="1.0" encoding="utf-8"?>
 <w:document xmlns:wpc="http://schemas.microsoft.com/office/word/2010/wordprocessingCanvas" xmlns:cx="http://schemas.microsoft.com/office/drawing/2014/chartex" xmlns:cx1="http://schemas.microsoft.com/office/drawing/2015/9/8/chartex" xmlns:cx2="http://schemas.microsoft.com/office/drawing/2015/10/21/chartex" xmlns:cx3="http://schemas.microsoft.com/office/drawing/2016/5/9/chartex" xmlns:cx4="http://schemas.microsoft.com/office/drawing/2016/5/10/chartex" xmlns:cx5="http://schemas.microsoft.com/office/drawing/2016/5/11/chartex" xmlns:cx6="http://schemas.microsoft.com/office/drawing/2016/5/12/chartex" xmlns:cx7="http://schemas.microsoft.com/office/drawing/2016/5/13/chartex" xmlns:cx8="http://schemas.microsoft.com/office/drawing/2016/5/14/chartex" xmlns:mc="http://schemas.openxmlformats.org/markup-compatibility/2006" xmlns:aink="http://schemas.microsoft.com/office/drawing/2016/ink" xmlns:am3d="http://schemas.microsoft.com/office/drawing/2017/model3d" xmlns:o="urn:schemas-microsoft-com:office:office" xmlns:oel="http://schemas.microsoft.com/office/2019/extlst" xmlns:r="http://schemas.openxmlformats.org/officeDocument/2006/relationships" xmlns:m="http://schemas.openxmlformats.org/officeDocument/2006/math" xmlns:v="urn:schemas-microsoft-com:vml" xmlns:wp14="http://schemas.microsoft.com/office/word/2010/wordprocessingDrawing" xmlns:wp="http://schemas.openxmlformats.org/drawingml/2006/wordprocessingDrawing" xmlns:w10="urn:schemas-microsoft-com:office:word" xmlns:w="http://schemas.openxmlformats.org/wordprocessingml/2006/main" xmlns:w14="http://schemas.microsoft.com/office/word/2010/wordml" xmlns:w15="http://schemas.microsoft.com/office/word/2012/wordml" xmlns:w16cex="http://schemas.microsoft.com/office/word/2018/wordml/cex" xmlns:w16cid="http://schemas.microsoft.com/office/word/2016/wordml/cid" xmlns:w16="http://schemas.microsoft.com/office/word/2018/wordml" xmlns:w16du="http://schemas.microsoft.com/office/word/2023/wordml/word16du" xmlns:w16sdtdh="http://schemas.microsoft.com/office/word/2020/wordml/sdtdatahash" xmlns:w16sdtfl="http://schemas.microsoft.com/office/word/2024/wordml/sdtformatlock" xmlns:w16se="http://schemas.microsoft.com/office/word/2015/wordml/symex" xmlns:wpg="http://schemas.microsoft.com/office/word/2010/wordprocessingGroup" xmlns:wpi="http://schemas.microsoft.com/office/word/2010/wordprocessingInk" xmlns:wne="http://schemas.microsoft.com/office/word/2006/wordml" xmlns:wps="http://schemas.microsoft.com/office/word/2010/wordprocessingShape" mc:Ignorable="w14 w15 w16se w16cid w16 w16cex w16sdtdh w16sdtfl w16du wp14">
   <w:body>
+    <w:sdt>
+      <w:sdtPr>
+        <w:id w:val="-1794354480"/>
+        <w:docPartObj>
+          <w:docPartGallery w:val="Table of Contents"/>
+          <w:docPartUnique/>
+        </w:docPartObj>
+      </w:sdtPr>
+      <w:sdtEndPr>
+        <w:rPr>
+          <w:rFonts w:ascii="Arial" w:eastAsia="Arial" w:hAnsi="Arial" w:cs="Arial"/>
+          <w:noProof/>
+          <w:color w:val="auto"/>
+          <w:sz w:val="22"/>
+          <w:szCs w:val="22"/>
+        </w:rPr>
+      </w:sdtEndPr>
+      <w:sdtContent>
+        <w:p>
+          <w:pPr>
+            <w:pStyle w:val="TOCHeading"/>
+          </w:pPr>
+          <w:r>
+            <w:t>Table of Contents</w:t>
+          </w:r>
+        </w:p>
+        <w:p>
+          <w:pPr>
+            <w:pStyle w:val="TOC1"/>
+            <w:tabs>
+              <w:tab w:val="right" w:pos="9016"/>
+            </w:tabs>
+            <w:rPr>
+              <w:rFonts w:eastAsiaTheme="minorEastAsia" w:cstheme="minorBidi"/>
+              <w:b w:val="0"/>
+              <w:bCs w:val="0"/>
+              <w:i w:val="0"/>
+              <w:iCs w:val="0"/>
+              <w:noProof/>
+              <w:kern w:val="2"/>
+              <w14:ligatures w14:val="standardContextual"/>
+            </w:rPr>
+          </w:pPr>
+          <w:r>
+            <w:rPr>
+              <w:b w:val="0"/>
+              <w:bCs w:val="0"/>
+            </w:rPr>
+            <w:fldChar w:fldCharType="begin"/>
+          </w:r>
+          <w:r>
+            <w:instrText xml:space="preserve"> TOC \o "1-3" \h \z \u </w:instrText>
+          </w:r>
+          <w:r>
+            <w:rPr>
+              <w:b w:val="0"/>
+              <w:bCs w:val="0"/>
+            </w:rPr>
+            <w:fldChar w:fldCharType="separate"/>
+          </w:r>
+          <w:hyperlink w:anchor="_Toc213996060" w:history="1">
+            <w:r>
+              <w:rPr>
+                <w:rStyle w:val="Hyperlink"/>
+                <w:noProof/>
+              </w:rPr>
+              <w:t>Submission Information</w:t>
+            </w:r>
+            <w:r>
+              <w:rPr>
+                <w:noProof/>
+                <w:webHidden/>
+              </w:rPr>
+              <w:tab/>
+            </w:r>
+            <w:r>
+              <w:rPr>
+                <w:noProof/>
+                <w:webHidden/>
+              </w:rPr>
+              <w:fldChar w:fldCharType="begin"/>
+            </w:r>
+            <w:r>
+              <w:rPr>
+                <w:noProof/>
+                <w:webHidden/>
+              </w:rPr>
+              <w:instrText xml:space="preserve"> PAGEREF _Toc213996060 \h </w:instrText>
+            </w:r>
+            <w:r>
+              <w:rPr>
+                <w:noProof/>
+                <w:webHidden/>
+              </w:rPr>
+            </w:r>
+            <w:r>
+              <w:rPr>
+                <w:noProof/>
+                <w:webHidden/>
+              </w:rPr>
+              <w:fldChar w:fldCharType="separate"/>
+            </w:r>
+            <w:r>
+              <w:rPr>
+                <w:noProof/>
+                <w:webHidden/>
+              </w:rPr>
+              <w:t>2</w:t>
+            </w:r>
+            <w:r>
+              <w:rPr>
+                <w:noProof/>
+                <w:webHidden/>
+              </w:rPr>
+              <w:fldChar w:fldCharType="end"/>
+            </w:r>
+          </w:hyperlink>
+        </w:p>
+        <w:p>
+          <w:pPr>
+            <w:pStyle w:val="TOC1"/>
+            <w:tabs>
+              <w:tab w:val="right" w:pos="9016"/>
+            </w:tabs>
+            <w:rPr>
+              <w:rFonts w:eastAsiaTheme="minorEastAsia" w:cstheme="minorBidi"/>
+              <w:b w:val="0"/>
+              <w:bCs w:val="0"/>
+              <w:i w:val="0"/>
+              <w:iCs w:val="0"/>
+              <w:noProof/>
+              <w:kern w:val="2"/>
+              <w14:ligatures w14:val="standardContextual"/>
+            </w:rPr>
+          </w:pPr>
+          <w:hyperlink w:anchor="_Toc213996061" w:history="1">
+            <w:r>
+              <w:rPr>
+                <w:rStyle w:val="Hyperlink"/>
+                <w:noProof/>
+              </w:rPr>
+              <w:t>Presentation Title</w:t>
+            </w:r>
+            <w:r>
+              <w:rPr>
+                <w:noProof/>
+                <w:webHidden/>
+              </w:rPr>
+              <w:tab/>
+            </w:r>
+            <w:r>
+              <w:rPr>
+                <w:noProof/>
+                <w:webHidden/>
+              </w:rPr>
+              <w:fldChar w:fldCharType="begin"/>
+            </w:r>
+            <w:r>
+              <w:rPr>
+                <w:noProof/>
+                <w:webHidden/>
+              </w:rPr>
+              <w:instrText xml:space="preserve"> PAGEREF _Toc213996061 \h </w:instrText>
+            </w:r>
+            <w:r>
+              <w:rPr>
+                <w:noProof/>
+                <w:webHidden/>
+              </w:rPr>
+            </w:r>
+            <w:r>
+              <w:rPr>
+                <w:noProof/>
+                <w:webHidden/>
+              </w:rPr>
+              <w:fldChar w:fldCharType="separate"/>
+            </w:r>
+            <w:r>
+              <w:rPr>
+                <w:noProof/>
+                <w:webHidden/>
+              </w:rPr>
+              <w:t>2</w:t>
+            </w:r>
+            <w:r>
+              <w:rPr>
+                <w:noProof/>
+                <w:webHidden/>
+              </w:rPr>
+              <w:fldChar w:fldCharType="end"/>
+            </w:r>
+          </w:hyperlink>
+        </w:p>
+        <w:p>
+          <w:pPr>
+            <w:pStyle w:val="TOC1"/>
+            <w:tabs>
+              <w:tab w:val="right" w:pos="9016"/>
+            </w:tabs>
+            <w:rPr>
+              <w:rFonts w:eastAsiaTheme="minorEastAsia" w:cstheme="minorBidi"/>
+              <w:b w:val="0"/>
+              <w:bCs w:val="0"/>
+              <w:i w:val="0"/>
+              <w:iCs w:val="0"/>
+              <w:noProof/>
+              <w:kern w:val="2"/>
+              <w14:ligatures w14:val="standardContextual"/>
+            </w:rPr>
+          </w:pPr>
+          <w:hyperlink w:anchor="_Toc213996062" w:history="1">
+            <w:r>
+              <w:rPr>
+                <w:rStyle w:val="Hyperlink"/>
+                <w:noProof/>
+              </w:rPr>
+              <w:t>Abstract (250 words)</w:t>
+            </w:r>
+            <w:r>
+              <w:rPr>
+                <w:noProof/>
+                <w:webHidden/>
+              </w:rPr>
+              <w:tab/>
+            </w:r>
+            <w:r>
+              <w:rPr>
+                <w:noProof/>
+                <w:webHidden/>
+              </w:rPr>
+              <w:fldChar w:fldCharType="begin"/>
+            </w:r>
+            <w:r>
+              <w:rPr>
+                <w:noProof/>
+                <w:webHidden/>
+              </w:rPr>
+              <w:instrText xml:space="preserve"> PAGEREF _Toc213996062 \h </w:instrText>
+            </w:r>
+            <w:r>
+              <w:rPr>
+                <w:noProof/>
+                <w:webHidden/>
+              </w:rPr>
+            </w:r>
+            <w:r>
+              <w:rPr>
+                <w:noProof/>
+                <w:webHidden/>
+              </w:rPr>
+              <w:fldChar w:fldCharType="separate"/>
+            </w:r>
+            <w:r>
+              <w:rPr>
+                <w:noProof/>
+                <w:webHidden/>
+              </w:rPr>
+              <w:t>2</w:t>
+            </w:r>
+            <w:r>
+              <w:rPr>
+                <w:noProof/>
+                <w:webHidden/>
+              </w:rPr>
+              <w:fldChar w:fldCharType="end"/>
+            </w:r>
+          </w:hyperlink>
+        </w:p>
+        <w:p>
+          <w:pPr>
+            <w:pStyle w:val="TOC1"/>
+            <w:tabs>
+              <w:tab w:val="right" w:pos="9016"/>
+            </w:tabs>
+            <w:rPr>
+              <w:rFonts w:eastAsiaTheme="minorEastAsia" w:cstheme="minorBidi"/>
+              <w:b w:val="0"/>
+              <w:bCs w:val="0"/>
+              <w:i w:val="0"/>
+              <w:iCs w:val="0"/>
+              <w:noProof/>
+              <w:kern w:val="2"/>
+              <w14:ligatures w14:val="standardContextual"/>
+            </w:rPr>
+          </w:pPr>
+          <w:hyperlink w:anchor="_Toc213996063" w:history="1">
+            <w:r>
+              <w:rPr>
+                <w:rStyle w:val="Hyperlink"/>
+                <w:noProof/>
+              </w:rPr>
+              <w:t>Learning Objectives</w:t>
+            </w:r>
+            <w:r>
+              <w:rPr>
+                <w:noProof/>
+                <w:webHidden/>
+              </w:rPr>
+              <w:tab/>
+            </w:r>
+            <w:r>
+              <w:rPr>
+                <w:noProof/>
+                <w:webHidden/>
+              </w:rPr>
+              <w:fldChar w:fldCharType="begin"/>
+            </w:r>
+            <w:r>
+              <w:rPr>
+                <w:noProof/>
+                <w:webHidden/>
+              </w:rPr>
+              <w:instrText xml:space="preserve"> PAGEREF _Toc213996063 \h </w:instrText>
+            </w:r>
+            <w:r>
+              <w:rPr>
+                <w:noProof/>
+                <w:webHidden/>
+              </w:rPr>
+            </w:r>
+            <w:r>
+              <w:rPr>
+                <w:noProof/>
+                <w:webHidden/>
+              </w:rPr>
+              <w:fldChar w:fldCharType="separate"/>
+            </w:r>
+            <w:r>
+              <w:rPr>
+                <w:noProof/>
+                <w:webHidden/>
+              </w:rPr>
+              <w:t>4</w:t>
+            </w:r>
+            <w:r>
+              <w:rPr>
+                <w:noProof/>
+                <w:webHidden/>
+              </w:rPr>
+              <w:fldChar w:fldCharType="end"/>
+            </w:r>
+          </w:hyperlink>
+        </w:p>
+        <w:p>
+          <w:pPr>
+            <w:pStyle w:val="TOC1"/>
+            <w:tabs>
+              <w:tab w:val="right" w:pos="9016"/>
+            </w:tabs>
+            <w:rPr>
+              <w:rFonts w:eastAsiaTheme="minorEastAsia" w:cstheme="minorBidi"/>
+              <w:b w:val="0"/>
+              <w:bCs w:val="0"/>
+              <w:i w:val="0"/>
+              <w:iCs w:val="0"/>
+              <w:noProof/>
+              <w:kern w:val="2"/>
+              <w14:ligatures w14:val="standardContextual"/>
+            </w:rPr>
+          </w:pPr>
+          <w:hyperlink w:anchor="_Toc213996064" w:history="1">
+            <w:r>
+              <w:rPr>
+                <w:rStyle w:val="Hyperlink"/>
+                <w:noProof/>
+              </w:rPr>
+              <w:t>Target Audience</w:t>
+            </w:r>
+            <w:r>
+              <w:rPr>
+                <w:noProof/>
+                <w:webHidden/>
+              </w:rPr>
+              <w:tab/>
+            </w:r>
+            <w:r>
+              <w:rPr>
+                <w:noProof/>
+                <w:webHidden/>
+              </w:rPr>
+              <w:fldChar w:fldCharType="begin"/>
+            </w:r>
+            <w:r>
+              <w:rPr>
+                <w:noProof/>
+                <w:webHidden/>
+              </w:rPr>
+              <w:instrText xml:space="preserve"> PAGEREF _Toc213996064 \h </w:instrText>
+            </w:r>
+            <w:r>
+              <w:rPr>
+                <w:noProof/>
+                <w:webHidden/>
+              </w:rPr>
+            </w:r>
+            <w:r>
+              <w:rPr>
+                <w:noProof/>
+                <w:webHidden/>
+              </w:rPr>
+              <w:fldChar w:fldCharType="separate"/>
+            </w:r>
+            <w:r>
+              <w:rPr>
+                <w:noProof/>
+                <w:webHidden/>
+              </w:rPr>
+              <w:t>4</w:t>
+            </w:r>
+            <w:r>
+              <w:rPr>
+                <w:noProof/>
+                <w:webHidden/>
+              </w:rPr>
+              <w:fldChar w:fldCharType="end"/>
+            </w:r>
+          </w:hyperlink>
+        </w:p>
+        <w:p>
+          <w:pPr>
+            <w:pStyle w:val="TOC1"/>
+            <w:tabs>
+              <w:tab w:val="right" w:pos="9016"/>
+            </w:tabs>
+            <w:rPr>
+              <w:rFonts w:eastAsiaTheme="minorEastAsia" w:cstheme="minorBidi"/>
+              <w:b w:val="0"/>
+              <w:bCs w:val="0"/>
+              <w:i w:val="0"/>
+              <w:iCs w:val="0"/>
+              <w:noProof/>
+              <w:kern w:val="2"/>
+              <w14:ligatures w14:val="standardContextual"/>
+            </w:rPr>
+          </w:pPr>
+          <w:hyperlink w:anchor="_Toc213996065" w:history="1">
+            <w:r>
+              <w:rPr>
+                <w:rStyle w:val="Hyperlink"/>
+                <w:noProof/>
+              </w:rPr>
+              <w:t>Relevance to Content Area #1: AI Strategy and Leadership</w:t>
+            </w:r>
+            <w:r>
+              <w:rPr>
+                <w:noProof/>
+                <w:webHidden/>
+              </w:rPr>
+              <w:tab/>
+            </w:r>
+            <w:r>
+              <w:rPr>
+                <w:noProof/>
+                <w:webHidden/>
+              </w:rPr>
+              <w:fldChar w:fldCharType="begin"/>
+            </w:r>
+            <w:r>
+              <w:rPr>
+                <w:noProof/>
+                <w:webHidden/>
+              </w:rPr>
+              <w:instrText xml:space="preserve"> PAGEREF _Toc213996065 \h </w:instrText>
+            </w:r>
+            <w:r>
+              <w:rPr>
+                <w:noProof/>
+                <w:webHidden/>
+              </w:rPr>
+            </w:r>
+            <w:r>
+              <w:rPr>
+                <w:noProof/>
+                <w:webHidden/>
+              </w:rPr>
+              <w:fldChar w:fldCharType="separate"/>
+            </w:r>
+            <w:r>
+              <w:rPr>
+                <w:noProof/>
+                <w:webHidden/>
+              </w:rPr>
+              <w:t>5</w:t>
+            </w:r>
+            <w:r>
+              <w:rPr>
+                <w:noProof/>
+                <w:webHidden/>
+              </w:rPr>
+              <w:fldChar w:fldCharType="end"/>
+            </w:r>
+          </w:hyperlink>
+        </w:p>
+        <w:p>
+          <w:pPr>
+            <w:pStyle w:val="TOC3"/>
+            <w:tabs>
+              <w:tab w:val="right" w:pos="9016"/>
+            </w:tabs>
+            <w:rPr>
+              <w:rFonts w:eastAsiaTheme="minorEastAsia" w:cstheme="minorBidi"/>
+              <w:noProof/>
+              <w:kern w:val="2"/>
+              <w:sz w:val="24"/>
+              <w:szCs w:val="24"/>
+              <w14:ligatures w14:val="standardContextual"/>
+            </w:rPr>
+          </w:pPr>
+          <w:hyperlink w:anchor="_Toc213996066" w:history="1">
+            <w:r>
+              <w:rPr>
+                <w:rStyle w:val="Hyperlink"/>
+                <w:noProof/>
+              </w:rPr>
+              <w:t>1. Evidence-Based Problem Diagnosis</w:t>
+            </w:r>
+            <w:r>
+              <w:rPr>
+                <w:noProof/>
+                <w:webHidden/>
+              </w:rPr>
+              <w:tab/>
+            </w:r>
+            <w:r>
+              <w:rPr>
+                <w:noProof/>
+                <w:webHidden/>
+              </w:rPr>
+              <w:fldChar w:fldCharType="begin"/>
+            </w:r>
+            <w:r>
+              <w:rPr>
+                <w:noProof/>
+                <w:webHidden/>
+              </w:rPr>
+              <w:instrText xml:space="preserve"> PAGEREF _Toc213996066 \h </w:instrText>
+            </w:r>
+            <w:r>
+              <w:rPr>
+                <w:noProof/>
+                <w:webHidden/>
+              </w:rPr>
+            </w:r>
+            <w:r>
+              <w:rPr>
+                <w:noProof/>
+                <w:webHidden/>
+              </w:rPr>
+              <w:fldChar w:fldCharType="separate"/>
+            </w:r>
+            <w:r>
+              <w:rPr>
+                <w:noProof/>
+                <w:webHidden/>
+              </w:rPr>
+              <w:t>5</w:t>
+            </w:r>
+            <w:r>
+              <w:rPr>
+                <w:noProof/>
+                <w:webHidden/>
+              </w:rPr>
+              <w:fldChar w:fldCharType="end"/>
+            </w:r>
+          </w:hyperlink>
+        </w:p>
+        <w:p>
+          <w:pPr>
+            <w:pStyle w:val="TOC3"/>
+            <w:tabs>
+              <w:tab w:val="right" w:pos="9016"/>
+            </w:tabs>
+            <w:rPr>
+              <w:rFonts w:eastAsiaTheme="minorEastAsia" w:cstheme="minorBidi"/>
+              <w:noProof/>
+              <w:kern w:val="2"/>
+              <w:sz w:val="24"/>
+              <w:szCs w:val="24"/>
+              <w14:ligatures w14:val="standardContextual"/>
+            </w:rPr>
+          </w:pPr>
+          <w:hyperlink w:anchor="_Toc213996067" w:history="1">
+            <w:r>
+              <w:rPr>
+                <w:rStyle w:val="Hyperlink"/>
+                <w:noProof/>
+              </w:rPr>
+              <w:t>2. Actionable Assessment Framework</w:t>
+            </w:r>
+            <w:r>
+              <w:rPr>
+                <w:noProof/>
+                <w:webHidden/>
+              </w:rPr>
+              <w:tab/>
+            </w:r>
+            <w:r>
+              <w:rPr>
+                <w:noProof/>
+                <w:webHidden/>
+              </w:rPr>
+              <w:fldChar w:fldCharType="begin"/>
+            </w:r>
+            <w:r>
+              <w:rPr>
+                <w:noProof/>
+                <w:webHidden/>
+              </w:rPr>
+              <w:instrText xml:space="preserve"> PAGEREF _Toc213996067 \h </w:instrText>
+            </w:r>
+            <w:r>
+              <w:rPr>
+                <w:noProof/>
+                <w:webHidden/>
+              </w:rPr>
+            </w:r>
+            <w:r>
+              <w:rPr>
+                <w:noProof/>
+                <w:webHidden/>
+              </w:rPr>
+              <w:fldChar w:fldCharType="separate"/>
+            </w:r>
+            <w:r>
+              <w:rPr>
+                <w:noProof/>
+                <w:webHidden/>
+              </w:rPr>
+              <w:t>5</w:t>
+            </w:r>
+            <w:r>
+              <w:rPr>
+                <w:noProof/>
+                <w:webHidden/>
+              </w:rPr>
+              <w:fldChar w:fldCharType="end"/>
+            </w:r>
+          </w:hyperlink>
+        </w:p>
+        <w:p>
+          <w:pPr>
+            <w:pStyle w:val="TOC3"/>
+            <w:tabs>
+              <w:tab w:val="right" w:pos="9016"/>
+            </w:tabs>
+            <w:rPr>
+              <w:rFonts w:eastAsiaTheme="minorEastAsia" w:cstheme="minorBidi"/>
+              <w:noProof/>
+              <w:kern w:val="2"/>
+              <w:sz w:val="24"/>
+              <w:szCs w:val="24"/>
+              <w14:ligatures w14:val="standardContextual"/>
+            </w:rPr>
+          </w:pPr>
+          <w:hyperlink w:anchor="_Toc213996068" w:history="1">
+            <w:r>
+              <w:rPr>
+                <w:rStyle w:val="Hyperlink"/>
+                <w:noProof/>
+              </w:rPr>
+              <w:t>3. Change Management Playbook</w:t>
+            </w:r>
+            <w:r>
+              <w:rPr>
+                <w:noProof/>
+                <w:webHidden/>
+              </w:rPr>
+              <w:tab/>
+            </w:r>
+            <w:r>
+              <w:rPr>
+                <w:noProof/>
+                <w:webHidden/>
+              </w:rPr>
+              <w:fldChar w:fldCharType="begin"/>
+            </w:r>
+            <w:r>
+              <w:rPr>
+                <w:noProof/>
+                <w:webHidden/>
+              </w:rPr>
+              <w:instrText xml:space="preserve"> PAGEREF _Toc213996068 \h </w:instrText>
+            </w:r>
+            <w:r>
+              <w:rPr>
+                <w:noProof/>
+                <w:webHidden/>
+              </w:rPr>
+            </w:r>
+            <w:r>
+              <w:rPr>
+                <w:noProof/>
+                <w:webHidden/>
+              </w:rPr>
+              <w:fldChar w:fldCharType="separate"/>
+            </w:r>
+            <w:r>
+              <w:rPr>
+                <w:noProof/>
+                <w:webHidden/>
+              </w:rPr>
+              <w:t>5</w:t>
+            </w:r>
+            <w:r>
+              <w:rPr>
+                <w:noProof/>
+                <w:webHidden/>
+              </w:rPr>
+              <w:fldChar w:fldCharType="end"/>
+            </w:r>
+          </w:hyperlink>
+        </w:p>
+        <w:p>
+          <w:pPr>
+            <w:pStyle w:val="TOC1"/>
+            <w:tabs>
+              <w:tab w:val="right" w:pos="9016"/>
+            </w:tabs>
+            <w:rPr>
+              <w:rFonts w:eastAsiaTheme="minorEastAsia" w:cstheme="minorBidi"/>
+              <w:b w:val="0"/>
+              <w:bCs w:val="0"/>
+              <w:i w:val="0"/>
+              <w:iCs w:val="0"/>
+              <w:noProof/>
+              <w:kern w:val="2"/>
+              <w14:ligatures w14:val="standardContextual"/>
+            </w:rPr>
+          </w:pPr>
+          <w:hyperlink w:anchor="_Toc213996069" w:history="1">
+            <w:r>
+              <w:rPr>
+                <w:rStyle w:val="Hyperlink"/>
+                <w:noProof/>
+              </w:rPr>
+              <w:t>Speaker Biography</w:t>
+            </w:r>
+            <w:r>
+              <w:rPr>
+                <w:noProof/>
+                <w:webHidden/>
+              </w:rPr>
+              <w:tab/>
+            </w:r>
+            <w:r>
+              <w:rPr>
+                <w:noProof/>
+                <w:webHidden/>
+              </w:rPr>
+              <w:fldChar w:fldCharType="begin"/>
+            </w:r>
+            <w:r>
+              <w:rPr>
+                <w:noProof/>
+                <w:webHidden/>
+              </w:rPr>
+              <w:instrText xml:space="preserve"> PAGEREF _Toc213996069 \h </w:instrText>
+            </w:r>
+            <w:r>
+              <w:rPr>
+                <w:noProof/>
+                <w:webHidden/>
+              </w:rPr>
+            </w:r>
+            <w:r>
+              <w:rPr>
+                <w:noProof/>
+                <w:webHidden/>
+              </w:rPr>
+              <w:fldChar w:fldCharType="separate"/>
+            </w:r>
+            <w:r>
+              <w:rPr>
+                <w:noProof/>
+                <w:webHidden/>
+              </w:rPr>
+              <w:t>5</w:t>
+            </w:r>
+            <w:r>
+              <w:rPr>
+                <w:noProof/>
+                <w:webHidden/>
+              </w:rPr>
+              <w:fldChar w:fldCharType="end"/>
+            </w:r>
+          </w:hyperlink>
+        </w:p>
+        <w:p>
+          <w:pPr>
+            <w:pStyle w:val="TOC1"/>
+            <w:tabs>
+              <w:tab w:val="right" w:pos="9016"/>
+            </w:tabs>
+            <w:rPr>
+              <w:rFonts w:eastAsiaTheme="minorEastAsia" w:cstheme="minorBidi"/>
+              <w:b w:val="0"/>
+              <w:bCs w:val="0"/>
+              <w:i w:val="0"/>
+              <w:iCs w:val="0"/>
+              <w:noProof/>
+              <w:kern w:val="2"/>
+              <w14:ligatures w14:val="standardContextual"/>
+            </w:rPr>
+          </w:pPr>
+          <w:hyperlink w:anchor="_Toc213996070" w:history="1">
+            <w:r>
+              <w:rPr>
+                <w:rStyle w:val="Hyperlink"/>
+                <w:noProof/>
+              </w:rPr>
+              <w:t>Key Takeaways for Attendees</w:t>
+            </w:r>
+            <w:r>
+              <w:rPr>
+                <w:noProof/>
+                <w:webHidden/>
+              </w:rPr>
+              <w:tab/>
+            </w:r>
+            <w:r>
+              <w:rPr>
+                <w:noProof/>
+                <w:webHidden/>
+              </w:rPr>
+              <w:fldChar w:fldCharType="begin"/>
+            </w:r>
+            <w:r>
+              <w:rPr>
+                <w:noProof/>
+                <w:webHidden/>
+              </w:rPr>
+              <w:instrText xml:space="preserve"> PAGEREF _Toc213996070 \h </w:instrText>
+            </w:r>
+            <w:r>
+              <w:rPr>
+                <w:noProof/>
+                <w:webHidden/>
+              </w:rPr>
+            </w:r>
+            <w:r>
+              <w:rPr>
+                <w:noProof/>
+                <w:webHidden/>
+              </w:rPr>
+              <w:fldChar w:fldCharType="separate"/>
+            </w:r>
+            <w:r>
+              <w:rPr>
+                <w:noProof/>
+                <w:webHidden/>
+              </w:rPr>
+              <w:t>5</w:t>
+            </w:r>
+            <w:r>
+              <w:rPr>
+                <w:noProof/>
+                <w:webHidden/>
+              </w:rPr>
+              <w:fldChar w:fldCharType="end"/>
+            </w:r>
+          </w:hyperlink>
+        </w:p>
+        <w:p>
+          <w:pPr>
+            <w:pStyle w:val="TOC1"/>
+            <w:tabs>
+              <w:tab w:val="right" w:pos="9016"/>
+            </w:tabs>
+            <w:rPr>
+              <w:rFonts w:eastAsiaTheme="minorEastAsia" w:cstheme="minorBidi"/>
+              <w:b w:val="0"/>
+              <w:bCs w:val="0"/>
+              <w:i w:val="0"/>
+              <w:iCs w:val="0"/>
+              <w:noProof/>
+              <w:kern w:val="2"/>
+              <w14:ligatures w14:val="standardContextual"/>
+            </w:rPr>
+          </w:pPr>
+          <w:hyperlink w:anchor="_Toc213996071" w:history="1">
+            <w:r>
+              <w:rPr>
+                <w:rStyle w:val="Hyperlink"/>
+                <w:noProof/>
+              </w:rPr>
+              <w:t>Detailed Session Outline (20 minutes)</w:t>
+            </w:r>
+            <w:r>
+              <w:rPr>
+                <w:noProof/>
+                <w:webHidden/>
+              </w:rPr>
+              <w:tab/>
+            </w:r>
+            <w:r>
+              <w:rPr>
+                <w:noProof/>
+                <w:webHidden/>
+              </w:rPr>
+              <w:fldChar w:fldCharType="begin"/>
+            </w:r>
+            <w:r>
+              <w:rPr>
+                <w:noProof/>
+                <w:webHidden/>
+              </w:rPr>
+              <w:instrText xml:space="preserve"> PAGEREF _Toc213996071 \h </w:instrText>
+            </w:r>
+            <w:r>
+              <w:rPr>
+                <w:noProof/>
+                <w:webHidden/>
+              </w:rPr>
+            </w:r>
+            <w:r>
+              <w:rPr>
+                <w:noProof/>
+                <w:webHidden/>
+              </w:rPr>
+              <w:fldChar w:fldCharType="separate"/>
+            </w:r>
+            <w:r>
+              <w:rPr>
+                <w:noProof/>
+                <w:webHidden/>
+              </w:rPr>
+              <w:t>6</w:t>
+            </w:r>
+            <w:r>
+              <w:rPr>
+                <w:noProof/>
+                <w:webHidden/>
+              </w:rPr>
+              <w:fldChar w:fldCharType="end"/>
+            </w:r>
+          </w:hyperlink>
+        </w:p>
+        <w:p>
+          <w:pPr>
+            <w:pStyle w:val="TOC2"/>
+            <w:tabs>
+              <w:tab w:val="right" w:pos="9016"/>
+            </w:tabs>
+            <w:rPr>
+              <w:rFonts w:eastAsiaTheme="minorEastAsia" w:cstheme="minorBidi"/>
+              <w:b w:val="0"/>
+              <w:bCs w:val="0"/>
+              <w:noProof/>
+              <w:kern w:val="2"/>
+              <w:sz w:val="24"/>
+              <w:szCs w:val="24"/>
+              <w14:ligatures w14:val="standardContextual"/>
+            </w:rPr>
+          </w:pPr>
+          <w:hyperlink w:anchor="_Toc213996072" w:history="1">
+            <w:r>
+              <w:rPr>
+                <w:rStyle w:val="Hyperlink"/>
+                <w:noProof/>
+              </w:rPr>
+              <w:t>Part 1: The Crisis of Trust and Failure (5 minutes)</w:t>
+            </w:r>
+            <w:r>
+              <w:rPr>
+                <w:noProof/>
+                <w:webHidden/>
+              </w:rPr>
+              <w:tab/>
+            </w:r>
+            <w:r>
+              <w:rPr>
+                <w:noProof/>
+                <w:webHidden/>
+              </w:rPr>
+              <w:fldChar w:fldCharType="begin"/>
+            </w:r>
+            <w:r>
+              <w:rPr>
+                <w:noProof/>
+                <w:webHidden/>
+              </w:rPr>
+              <w:instrText xml:space="preserve"> PAGEREF _Toc213996072 \h </w:instrText>
+            </w:r>
+            <w:r>
+              <w:rPr>
+                <w:noProof/>
+                <w:webHidden/>
+              </w:rPr>
+            </w:r>
+            <w:r>
+              <w:rPr>
+                <w:noProof/>
+                <w:webHidden/>
+              </w:rPr>
+              <w:fldChar w:fldCharType="separate"/>
+            </w:r>
+            <w:r>
+              <w:rPr>
+                <w:noProof/>
+                <w:webHidden/>
+              </w:rPr>
+              <w:t>6</w:t>
+            </w:r>
+            <w:r>
+              <w:rPr>
+                <w:noProof/>
+                <w:webHidden/>
+              </w:rPr>
+              <w:fldChar w:fldCharType="end"/>
+            </w:r>
+          </w:hyperlink>
+        </w:p>
+        <w:p>
+          <w:pPr>
+            <w:pStyle w:val="TOC2"/>
+            <w:tabs>
+              <w:tab w:val="right" w:pos="9016"/>
+            </w:tabs>
+            <w:rPr>
+              <w:rFonts w:eastAsiaTheme="minorEastAsia" w:cstheme="minorBidi"/>
+              <w:b w:val="0"/>
+              <w:bCs w:val="0"/>
+              <w:noProof/>
+              <w:kern w:val="2"/>
+              <w:sz w:val="24"/>
+              <w:szCs w:val="24"/>
+              <w14:ligatures w14:val="standardContextual"/>
+            </w:rPr>
+          </w:pPr>
+          <w:hyperlink w:anchor="_Toc213996073" w:history="1">
+            <w:r>
+              <w:rPr>
+                <w:rStyle w:val="Hyperlink"/>
+                <w:noProof/>
+              </w:rPr>
+              <w:t>Part 2: The INPACT™ Diagnostic Framework (7 minutes)</w:t>
+            </w:r>
+            <w:r>
+              <w:rPr>
+                <w:noProof/>
+                <w:webHidden/>
+              </w:rPr>
+              <w:tab/>
+            </w:r>
+            <w:r>
+              <w:rPr>
+                <w:noProof/>
+                <w:webHidden/>
+              </w:rPr>
+              <w:fldChar w:fldCharType="begin"/>
+            </w:r>
+            <w:r>
+              <w:rPr>
+                <w:noProof/>
+                <w:webHidden/>
+              </w:rPr>
+              <w:instrText xml:space="preserve"> PAGEREF _Toc213996073 \h </w:instrText>
+            </w:r>
+            <w:r>
+              <w:rPr>
+                <w:noProof/>
+                <w:webHidden/>
+              </w:rPr>
+            </w:r>
+            <w:r>
+              <w:rPr>
+                <w:noProof/>
+                <w:webHidden/>
+              </w:rPr>
+              <w:fldChar w:fldCharType="separate"/>
+            </w:r>
+            <w:r>
+              <w:rPr>
+                <w:noProof/>
+                <w:webHidden/>
+              </w:rPr>
+              <w:t>6</w:t>
+            </w:r>
+            <w:r>
+              <w:rPr>
+                <w:noProof/>
+                <w:webHidden/>
+              </w:rPr>
+              <w:fldChar w:fldCharType="end"/>
+            </w:r>
+          </w:hyperlink>
+        </w:p>
+        <w:p>
+          <w:pPr>
+            <w:pStyle w:val="TOC2"/>
+            <w:tabs>
+              <w:tab w:val="right" w:pos="9016"/>
+            </w:tabs>
+            <w:rPr>
+              <w:rFonts w:eastAsiaTheme="minorEastAsia" w:cstheme="minorBidi"/>
+              <w:b w:val="0"/>
+              <w:bCs w:val="0"/>
+              <w:noProof/>
+              <w:kern w:val="2"/>
+              <w:sz w:val="24"/>
+              <w:szCs w:val="24"/>
+              <w14:ligatures w14:val="standardContextual"/>
+            </w:rPr>
+          </w:pPr>
+          <w:hyperlink w:anchor="_Toc213996074" w:history="1">
+            <w:r>
+              <w:rPr>
+                <w:rStyle w:val="Hyperlink"/>
+                <w:noProof/>
+              </w:rPr>
+              <w:t>Part 3: Building the Business Case (5 minutes)</w:t>
+            </w:r>
+            <w:r>
+              <w:rPr>
+                <w:noProof/>
+                <w:webHidden/>
+              </w:rPr>
+              <w:tab/>
+            </w:r>
+            <w:r>
+              <w:rPr>
+                <w:noProof/>
+                <w:webHidden/>
+              </w:rPr>
+              <w:fldChar w:fldCharType="begin"/>
+            </w:r>
+            <w:r>
+              <w:rPr>
+                <w:noProof/>
+                <w:webHidden/>
+              </w:rPr>
+              <w:instrText xml:space="preserve"> PAGEREF _Toc213996074 \h </w:instrText>
+            </w:r>
+            <w:r>
+              <w:rPr>
+                <w:noProof/>
+                <w:webHidden/>
+              </w:rPr>
+            </w:r>
+            <w:r>
+              <w:rPr>
+                <w:noProof/>
+                <w:webHidden/>
+              </w:rPr>
+              <w:fldChar w:fldCharType="separate"/>
+            </w:r>
+            <w:r>
+              <w:rPr>
+                <w:noProof/>
+                <w:webHidden/>
+              </w:rPr>
+              <w:t>6</w:t>
+            </w:r>
+            <w:r>
+              <w:rPr>
+                <w:noProof/>
+                <w:webHidden/>
+              </w:rPr>
+              <w:fldChar w:fldCharType="end"/>
+            </w:r>
+          </w:hyperlink>
+        </w:p>
+        <w:p>
+          <w:pPr>
+            <w:pStyle w:val="TOC2"/>
+            <w:tabs>
+              <w:tab w:val="right" w:pos="9016"/>
+            </w:tabs>
+            <w:rPr>
+              <w:rFonts w:eastAsiaTheme="minorEastAsia" w:cstheme="minorBidi"/>
+              <w:b w:val="0"/>
+              <w:bCs w:val="0"/>
+              <w:noProof/>
+              <w:kern w:val="2"/>
+              <w:sz w:val="24"/>
+              <w:szCs w:val="24"/>
+              <w14:ligatures w14:val="standardContextual"/>
+            </w:rPr>
+          </w:pPr>
+          <w:hyperlink w:anchor="_Toc213996075" w:history="1">
+            <w:r>
+              <w:rPr>
+                <w:rStyle w:val="Hyperlink"/>
+                <w:noProof/>
+              </w:rPr>
+              <w:t>Part 4: The 90-Day Execution Playbook (3 minutes)</w:t>
+            </w:r>
+            <w:r>
+              <w:rPr>
+                <w:noProof/>
+                <w:webHidden/>
+              </w:rPr>
+              <w:tab/>
+            </w:r>
+            <w:r>
+              <w:rPr>
+                <w:noProof/>
+                <w:webHidden/>
+              </w:rPr>
+              <w:fldChar w:fldCharType="begin"/>
+            </w:r>
+            <w:r>
+              <w:rPr>
+                <w:noProof/>
+                <w:webHidden/>
+              </w:rPr>
+              <w:instrText xml:space="preserve"> PAGEREF _Toc213996075 \h </w:instrText>
+            </w:r>
+            <w:r>
+              <w:rPr>
+                <w:noProof/>
+                <w:webHidden/>
+              </w:rPr>
+            </w:r>
+            <w:r>
+              <w:rPr>
+                <w:noProof/>
+                <w:webHidden/>
+              </w:rPr>
+              <w:fldChar w:fldCharType="separate"/>
+            </w:r>
+            <w:r>
+              <w:rPr>
+                <w:noProof/>
+                <w:webHidden/>
+              </w:rPr>
+              <w:t>6</w:t>
+            </w:r>
+            <w:r>
+              <w:rPr>
+                <w:noProof/>
+                <w:webHidden/>
+              </w:rPr>
+              <w:fldChar w:fldCharType="end"/>
+            </w:r>
+          </w:hyperlink>
+        </w:p>
+        <w:p>
+          <w:pPr>
+            <w:pStyle w:val="TOC1"/>
+            <w:tabs>
+              <w:tab w:val="right" w:pos="9016"/>
+            </w:tabs>
+            <w:rPr>
+              <w:rFonts w:eastAsiaTheme="minorEastAsia" w:cstheme="minorBidi"/>
+              <w:b w:val="0"/>
+              <w:bCs w:val="0"/>
+              <w:i w:val="0"/>
+              <w:iCs w:val="0"/>
+              <w:noProof/>
+              <w:kern w:val="2"/>
+              <w14:ligatures w14:val="standardContextual"/>
+            </w:rPr>
+          </w:pPr>
+          <w:hyperlink w:anchor="_Toc213996076" w:history="1">
+            <w:r>
+              <w:rPr>
+                <w:rStyle w:val="Hyperlink"/>
+                <w:noProof/>
+              </w:rPr>
+              <w:t>Supporting Materials</w:t>
+            </w:r>
+            <w:r>
+              <w:rPr>
+                <w:noProof/>
+                <w:webHidden/>
+              </w:rPr>
+              <w:tab/>
+            </w:r>
+            <w:r>
+              <w:rPr>
+                <w:noProof/>
+                <w:webHidden/>
+              </w:rPr>
+              <w:fldChar w:fldCharType="begin"/>
+            </w:r>
+            <w:r>
+              <w:rPr>
+                <w:noProof/>
+                <w:webHidden/>
+              </w:rPr>
+              <w:instrText xml:space="preserve"> PAGEREF _Toc213996076 \h </w:instrText>
+            </w:r>
+            <w:r>
+              <w:rPr>
+                <w:noProof/>
+                <w:webHidden/>
+              </w:rPr>
+            </w:r>
+            <w:r>
+              <w:rPr>
+                <w:noProof/>
+                <w:webHidden/>
+              </w:rPr>
+              <w:fldChar w:fldCharType="separate"/>
+            </w:r>
+            <w:r>
+              <w:rPr>
+                <w:noProof/>
+                <w:webHidden/>
+              </w:rPr>
+              <w:t>6</w:t>
+            </w:r>
+            <w:r>
+              <w:rPr>
+                <w:noProof/>
+                <w:webHidden/>
+              </w:rPr>
+              <w:fldChar w:fldCharType="end"/>
+            </w:r>
+          </w:hyperlink>
+        </w:p>
+        <w:p>
+          <w:pPr>
+            <w:pStyle w:val="TOC1"/>
+            <w:tabs>
+              <w:tab w:val="right" w:pos="9016"/>
+            </w:tabs>
+            <w:rPr>
+              <w:rFonts w:eastAsiaTheme="minorEastAsia" w:cstheme="minorBidi"/>
+              <w:b w:val="0"/>
+              <w:bCs w:val="0"/>
+              <w:i w:val="0"/>
+              <w:iCs w:val="0"/>
+              <w:noProof/>
+              <w:kern w:val="2"/>
+              <w14:ligatures w14:val="standardContextual"/>
+            </w:rPr>
+          </w:pPr>
+          <w:hyperlink w:anchor="_Toc213996077" w:history="1">
+            <w:r>
+              <w:rPr>
+                <w:rStyle w:val="Hyperlink"/>
+                <w:noProof/>
+              </w:rPr>
+              <w:t>Presenter Acknowledgment</w:t>
+            </w:r>
+            <w:r>
+              <w:rPr>
+                <w:noProof/>
+                <w:webHidden/>
+              </w:rPr>
+              <w:tab/>
+            </w:r>
+            <w:r>
+              <w:rPr>
+                <w:noProof/>
+                <w:webHidden/>
+              </w:rPr>
+              <w:fldChar w:fldCharType="begin"/>
+            </w:r>
+            <w:r>
+              <w:rPr>
+                <w:noProof/>
+                <w:webHidden/>
+              </w:rPr>
+              <w:instrText xml:space="preserve"> PAGEREF _Toc213996077 \h </w:instrText>
+            </w:r>
+            <w:r>
+              <w:rPr>
+                <w:noProof/>
+                <w:webHidden/>
+              </w:rPr>
+            </w:r>
+            <w:r>
+              <w:rPr>
+                <w:noProof/>
+                <w:webHidden/>
+              </w:rPr>
+              <w:fldChar w:fldCharType="separate"/>
+            </w:r>
+            <w:r>
+              <w:rPr>
+                <w:noProof/>
+                <w:webHidden/>
+              </w:rPr>
+              <w:t>7</w:t>
+            </w:r>
+            <w:r>
+              <w:rPr>
+                <w:noProof/>
+                <w:webHidden/>
+              </w:rPr>
+              <w:fldChar w:fldCharType="end"/>
+            </w:r>
+          </w:hyperlink>
+        </w:p>
+        <w:p>
+          <w:pPr>
+            <w:pStyle w:val="TOC1"/>
+            <w:tabs>
+              <w:tab w:val="right" w:pos="9016"/>
+            </w:tabs>
+            <w:rPr>
+              <w:rFonts w:eastAsiaTheme="minorEastAsia" w:cstheme="minorBidi"/>
+              <w:b w:val="0"/>
+              <w:bCs w:val="0"/>
+              <w:i w:val="0"/>
+              <w:iCs w:val="0"/>
+              <w:noProof/>
+              <w:kern w:val="2"/>
+              <w14:ligatures w14:val="standardContextual"/>
+            </w:rPr>
+          </w:pPr>
+          <w:hyperlink w:anchor="_Toc213996078" w:history="1">
+            <w:r>
+              <w:rPr>
+                <w:rStyle w:val="Hyperlink"/>
+                <w:noProof/>
+              </w:rPr>
+              <w:t>Contact Information</w:t>
+            </w:r>
+            <w:r>
+              <w:rPr>
+                <w:noProof/>
+                <w:webHidden/>
+              </w:rPr>
+              <w:tab/>
+            </w:r>
+            <w:r>
+              <w:rPr>
+                <w:noProof/>
+                <w:webHidden/>
+              </w:rPr>
+              <w:fldChar w:fldCharType="begin"/>
+            </w:r>
+            <w:r>
+              <w:rPr>
+                <w:noProof/>
+                <w:webHidden/>
+              </w:rPr>
+              <w:instrText xml:space="preserve"> PAGEREF _Toc213996078 \h </w:instrText>
+            </w:r>
+            <w:r>
+              <w:rPr>
+                <w:noProof/>
+                <w:webHidden/>
+              </w:rPr>
+            </w:r>
+            <w:r>
+              <w:rPr>
+                <w:noProof/>
+                <w:webHidden/>
+              </w:rPr>
+              <w:fldChar w:fldCharType="separate"/>
+            </w:r>
+            <w:r>
+              <w:rPr>
+                <w:noProof/>
+                <w:webHidden/>
+              </w:rPr>
+              <w:t>7</w:t>
+            </w:r>
+            <w:r>
+              <w:rPr>
+                <w:noProof/>
+                <w:webHidden/>
+              </w:rPr>
+              <w:fldChar w:fldCharType="end"/>
+            </w:r>
+          </w:hyperlink>
+        </w:p>
+        <w:p>
+          <w:r>
+            <w:rPr>
+              <w:b/>
+              <w:bCs/>
+              <w:noProof/>
+            </w:rPr>
+            <w:fldChar w:fldCharType="end"/>
+          </w:r>
+        </w:p>
+      </w:sdtContent>
+    </w:sdt>
+    <w:p>
+      <w:pPr>
+        <w:rPr>
+          <w:b/>
+          <w:bCs/>
+          <w:color w:val="003366"/>
+          <w:sz w:val="48"/>
+          <w:szCs w:val="48"/>
+        </w:rPr>
+      </w:pPr>
+      <w:r>
+        <w:br w:type="page"/>
+      </w:r>
+    </w:p>
     <w:p>
       <w:pPr>
         <w:pStyle w:val="Title"/>
       </w:pPr>
       <w:r>
+        <w:lastRenderedPageBreak/>
         <w:t>ISPE 2026 AI Summit - Proposal Submission</w:t>
       </w:r>
     </w:p>
@@ -29,9 +1518,11 @@
       <w:pPr>
         <w:pStyle w:val="Heading1"/>
       </w:pPr>
+      <w:bookmarkStart w:id="0" w:name="_Toc213996060"/>
       <w:r>
         <w:t>Submission Information</w:t>
       </w:r>
+      <w:bookmarkEnd w:id="0"/>
     </w:p>
     <w:p>
       <w:pPr>
@@ -127,9 +1618,11 @@
       <w:pPr>
         <w:pStyle w:val="Heading1"/>
       </w:pPr>
+      <w:bookmarkStart w:id="1" w:name="_Toc213996061"/>
       <w:r>
         <w:t>Presentation Title</w:t>
       </w:r>
+      <w:bookmarkEnd w:id="1"/>
     </w:p>
     <w:p>
       <w:pPr>
@@ -150,9 +1643,11 @@
       <w:pPr>
         <w:pStyle w:val="Heading1"/>
       </w:pPr>
+      <w:bookmarkStart w:id="2" w:name="_Toc213996062"/>
       <w:r>
         <w:t>Abstract (250 words)</w:t>
       </w:r>
+      <w:bookmarkEnd w:id="2"/>
     </w:p>
     <w:p>
       <w:pPr>
@@ -172,30 +1667,47 @@
     <w:p>
       <w:pPr>
         <w:spacing w:after="120"/>
-        <w:jc w:val="both"/>
-      </w:pPr>
-      <w:r>
-        <w:t xml:space="preserve">This session addresses the root cause: enterprises are attempting to deploy </w:t>
-      </w:r>
-      <w:proofErr w:type="gramStart"/>
-      <w:r>
-        <w:t>agent</w:t>
-      </w:r>
-      <w:r>
-        <w:t xml:space="preserve"> </w:t>
-      </w:r>
-      <w:r>
-        <w:t>based</w:t>
-      </w:r>
-      <w:proofErr w:type="gramEnd"/>
-      <w:r>
-        <w:t xml:space="preserve"> systems on BI-era infrastructure designed for human analytics. The gap isn't algorithmic</w:t>
-      </w:r>
-      <w:r>
-        <w:t>. M</w:t>
-      </w:r>
-      <w:r>
-        <w:t>odern LLMs achieve superhuman performance on many tasks. The gap is architectural readiness.</w:t>
+        <w:jc w:val="center"/>
+      </w:pPr>
+      <w:r>
+        <w:rPr>
+          <w:noProof/>
+        </w:rPr>
+        <w:drawing>
+          <wp:inline distT="0" distB="0" distL="0" distR="0" wp14:anchorId="4FA38706" wp14:editId="02FD2760">
+            <wp:extent cx="4052047" cy="3794359"/>
+            <wp:effectExtent l="0" t="0" r="0" b="3175"/>
+            <wp:docPr id="471713383" name="Picture 1" descr="A screenshot of a computer&#10;&#10;AI-generated content may be incorrect."/>
+            <wp:cNvGraphicFramePr>
+              <a:graphicFrameLocks xmlns:a="http://schemas.openxmlformats.org/drawingml/2006/main" noChangeAspect="1"/>
+            </wp:cNvGraphicFramePr>
+            <a:graphic xmlns:a="http://schemas.openxmlformats.org/drawingml/2006/main">
+              <a:graphicData uri="http://schemas.openxmlformats.org/drawingml/2006/picture">
+                <pic:pic xmlns:pic="http://schemas.openxmlformats.org/drawingml/2006/picture">
+                  <pic:nvPicPr>
+                    <pic:cNvPr id="471713383" name="Picture 1" descr="A screenshot of a computer&#10;&#10;AI-generated content may be incorrect."/>
+                    <pic:cNvPicPr/>
+                  </pic:nvPicPr>
+                  <pic:blipFill>
+                    <a:blip r:embed="rId6"/>
+                    <a:stretch>
+                      <a:fillRect/>
+                    </a:stretch>
+                  </pic:blipFill>
+                  <pic:spPr>
+                    <a:xfrm>
+                      <a:off x="0" y="0"/>
+                      <a:ext cx="4119982" cy="3857974"/>
+                    </a:xfrm>
+                    <a:prstGeom prst="rect">
+                      <a:avLst/>
+                    </a:prstGeom>
+                  </pic:spPr>
+                </pic:pic>
+              </a:graphicData>
+            </a:graphic>
+          </wp:inline>
+        </w:drawing>
       </w:r>
     </w:p>
     <w:p>
@@ -204,6 +1716,28 @@
         <w:jc w:val="both"/>
       </w:pPr>
       <w:r>
+        <w:lastRenderedPageBreak/>
+        <w:t xml:space="preserve">This session addresses the root cause: enterprises are attempting to deploy </w:t>
+      </w:r>
+      <w:r>
+        <w:t>agent-based</w:t>
+      </w:r>
+      <w:r>
+        <w:t xml:space="preserve"> systems on BI-era infrastructure designed for human analytics. The gap isn't algorithmic</w:t>
+      </w:r>
+      <w:r>
+        <w:t>. M</w:t>
+      </w:r>
+      <w:r>
+        <w:t>odern LLMs achieve superhuman performance on many tasks. The gap is architectural readiness.</w:t>
+      </w:r>
+    </w:p>
+    <w:p>
+      <w:pPr>
+        <w:spacing w:after="120"/>
+        <w:jc w:val="both"/>
+      </w:pPr>
+      <w:r>
         <w:t>Drawing from research for the forthcoming book "Trust Before Intelligence: Why 95% of Agent Projects Fail and the Architecture Blueprint That Fixes Infrastructure in 90 Days", this session introduces the INPACT™ Framework</w:t>
       </w:r>
       <w:r>
@@ -217,13 +1751,6 @@
       <w:pPr>
         <w:spacing w:after="240"/>
         <w:jc w:val="both"/>
-      </w:pPr>
-      <w:r>
-        <w:t>Attendees will learn how to assess their organization's readiness using a 0-100 scoring framework, prioritize infrastructure gaps systematically, build executive support with ROI models, and execute transformation using the GOALS™ operational framework (Governance, Observability, Accessibility, Language, Soundness). This session provides both the strategic foundation and 90-day execution playbook for becoming an AI-driven organization that delivers on the promise of intelligent automation while maintaining regulatory compliance.</w:t>
-      </w:r>
-    </w:p>
-    <w:p>
-      <w:pPr>
         <w:rPr>
           <w:b/>
           <w:bCs/>
@@ -233,17 +1760,64 @@
         </w:rPr>
       </w:pPr>
       <w:r>
-        <w:br w:type="page"/>
+        <w:t>Attendees will learn how to assess their organization's readiness using a 0-100 scoring framework, prioritize infrastructure gaps systematically, build executive support with ROI models, and execute transformation using the GOALS™ operational framework (Governance, Observability, Accessibility, Language, Soundness). This session provides both the strategic foundation and 90-day execution playbook for becoming an AI-driven organization that delivers on the promise of intelligent automation while maintaining regulatory compliance.</w:t>
+      </w:r>
+    </w:p>
+    <w:p>
+      <w:pPr>
+        <w:jc w:val="center"/>
+      </w:pPr>
+      <w:r>
+        <w:rPr>
+          <w:noProof/>
+        </w:rPr>
+        <w:drawing>
+          <wp:inline distT="0" distB="0" distL="0" distR="0" wp14:anchorId="35A8825A" wp14:editId="3D93FCDB">
+            <wp:extent cx="5504220" cy="5966460"/>
+            <wp:effectExtent l="0" t="0" r="0" b="2540"/>
+            <wp:docPr id="519479183" name="Picture 1" descr="A diagram of a company's project&#10;&#10;AI-generated content may be incorrect."/>
+            <wp:cNvGraphicFramePr>
+              <a:graphicFrameLocks xmlns:a="http://schemas.openxmlformats.org/drawingml/2006/main" noChangeAspect="1"/>
+            </wp:cNvGraphicFramePr>
+            <a:graphic xmlns:a="http://schemas.openxmlformats.org/drawingml/2006/main">
+              <a:graphicData uri="http://schemas.openxmlformats.org/drawingml/2006/picture">
+                <pic:pic xmlns:pic="http://schemas.openxmlformats.org/drawingml/2006/picture">
+                  <pic:nvPicPr>
+                    <pic:cNvPr id="519479183" name="Picture 1" descr="A diagram of a company's project&#10;&#10;AI-generated content may be incorrect."/>
+                    <pic:cNvPicPr/>
+                  </pic:nvPicPr>
+                  <pic:blipFill>
+                    <a:blip r:embed="rId7"/>
+                    <a:stretch>
+                      <a:fillRect/>
+                    </a:stretch>
+                  </pic:blipFill>
+                  <pic:spPr>
+                    <a:xfrm>
+                      <a:off x="0" y="0"/>
+                      <a:ext cx="5683098" cy="6160360"/>
+                    </a:xfrm>
+                    <a:prstGeom prst="rect">
+                      <a:avLst/>
+                    </a:prstGeom>
+                  </pic:spPr>
+                </pic:pic>
+              </a:graphicData>
+            </a:graphic>
+          </wp:inline>
+        </w:drawing>
       </w:r>
     </w:p>
     <w:p>
       <w:pPr>
         <w:pStyle w:val="Heading1"/>
       </w:pPr>
+      <w:bookmarkStart w:id="3" w:name="_Toc213996063"/>
       <w:r>
         <w:lastRenderedPageBreak/>
         <w:t>Learning Objectives</w:t>
       </w:r>
+      <w:bookmarkEnd w:id="3"/>
     </w:p>
     <w:p>
       <w:pPr>
@@ -324,9 +1898,11 @@
       <w:pPr>
         <w:pStyle w:val="Heading1"/>
       </w:pPr>
+      <w:bookmarkStart w:id="4" w:name="_Toc213996064"/>
       <w:r>
         <w:t>Target Audience</w:t>
       </w:r>
+      <w:bookmarkEnd w:id="4"/>
     </w:p>
     <w:p>
       <w:pPr>
@@ -394,10 +1970,12 @@
       <w:pPr>
         <w:pStyle w:val="Heading1"/>
       </w:pPr>
+      <w:bookmarkStart w:id="5" w:name="_Toc213996065"/>
       <w:r>
         <w:lastRenderedPageBreak/>
         <w:t>Relevance to Content Area #1: AI Strategy and Leadership</w:t>
       </w:r>
+      <w:bookmarkEnd w:id="5"/>
     </w:p>
     <w:p>
       <w:pPr>
@@ -421,9 +1999,11 @@
       <w:pPr>
         <w:pStyle w:val="Heading3"/>
       </w:pPr>
+      <w:bookmarkStart w:id="6" w:name="_Toc213996066"/>
       <w:r>
         <w:t>1. Evidence-Based Problem Diagnosis</w:t>
       </w:r>
+      <w:bookmarkEnd w:id="6"/>
     </w:p>
     <w:p>
       <w:pPr>
@@ -444,9 +2024,11 @@
       <w:pPr>
         <w:pStyle w:val="Heading3"/>
       </w:pPr>
+      <w:bookmarkStart w:id="7" w:name="_Toc213996067"/>
       <w:r>
         <w:t>2. Actionable Assessment Framework</w:t>
       </w:r>
+      <w:bookmarkEnd w:id="7"/>
     </w:p>
     <w:p>
       <w:pPr>
@@ -461,9 +2043,11 @@
       <w:pPr>
         <w:pStyle w:val="Heading3"/>
       </w:pPr>
+      <w:bookmarkStart w:id="8" w:name="_Toc213996068"/>
       <w:r>
         <w:t>3. Change Management Playbook</w:t>
       </w:r>
+      <w:bookmarkEnd w:id="8"/>
     </w:p>
     <w:p>
       <w:pPr>
@@ -478,9 +2062,11 @@
       <w:pPr>
         <w:pStyle w:val="Heading1"/>
       </w:pPr>
+      <w:bookmarkStart w:id="9" w:name="_Toc213996069"/>
       <w:r>
         <w:t>Speaker Biography</w:t>
       </w:r>
+      <w:bookmarkEnd w:id="9"/>
     </w:p>
     <w:p>
       <w:pPr>
@@ -511,9 +2097,11 @@
       <w:pPr>
         <w:pStyle w:val="Heading1"/>
       </w:pPr>
+      <w:bookmarkStart w:id="10" w:name="_Toc213996070"/>
       <w:r>
         <w:t>Key Takeaways for Attendees</w:t>
       </w:r>
+      <w:bookmarkEnd w:id="10"/>
     </w:p>
     <w:p>
       <w:pPr>
@@ -576,18 +2164,22 @@
       <w:pPr>
         <w:pStyle w:val="Heading1"/>
       </w:pPr>
+      <w:bookmarkStart w:id="11" w:name="_Toc213996071"/>
       <w:r>
         <w:lastRenderedPageBreak/>
         <w:t>Detailed Session Outline (20 minutes)</w:t>
       </w:r>
+      <w:bookmarkEnd w:id="11"/>
     </w:p>
     <w:p>
       <w:pPr>
         <w:pStyle w:val="Heading2"/>
       </w:pPr>
+      <w:bookmarkStart w:id="12" w:name="_Toc213996072"/>
       <w:r>
         <w:t>Part 1: The Crisis of Trust and Failure (5 minutes)</w:t>
       </w:r>
+      <w:bookmarkEnd w:id="12"/>
     </w:p>
     <w:p>
       <w:pPr>
@@ -642,9 +2234,11 @@
       <w:pPr>
         <w:pStyle w:val="Heading2"/>
       </w:pPr>
+      <w:bookmarkStart w:id="13" w:name="_Toc213996073"/>
       <w:r>
         <w:t>Part 2: The INPACT™ Diagnostic Framework (7 minutes)</w:t>
       </w:r>
+      <w:bookmarkEnd w:id="13"/>
     </w:p>
     <w:p>
       <w:pPr>
@@ -711,9 +2305,11 @@
       <w:pPr>
         <w:pStyle w:val="Heading2"/>
       </w:pPr>
+      <w:bookmarkStart w:id="14" w:name="_Toc213996074"/>
       <w:r>
         <w:t>Part 3: Building the Business Case (5 minutes)</w:t>
       </w:r>
+      <w:bookmarkEnd w:id="14"/>
     </w:p>
     <w:p>
       <w:pPr>
@@ -768,9 +2364,11 @@
       <w:pPr>
         <w:pStyle w:val="Heading2"/>
       </w:pPr>
+      <w:bookmarkStart w:id="15" w:name="_Toc213996075"/>
       <w:r>
         <w:t>Part 4: The 90-Day Execution Playbook (3 minutes)</w:t>
       </w:r>
+      <w:bookmarkEnd w:id="15"/>
     </w:p>
     <w:p>
       <w:pPr>
@@ -825,9 +2423,11 @@
       <w:pPr>
         <w:pStyle w:val="Heading1"/>
       </w:pPr>
+      <w:bookmarkStart w:id="16" w:name="_Toc213996076"/>
       <w:r>
         <w:t>Supporting Materials</w:t>
       </w:r>
+      <w:bookmarkEnd w:id="16"/>
     </w:p>
     <w:p>
       <w:pPr>
@@ -916,10 +2516,12 @@
       <w:pPr>
         <w:pStyle w:val="Heading1"/>
       </w:pPr>
+      <w:bookmarkStart w:id="17" w:name="_Toc213996077"/>
       <w:r>
         <w:lastRenderedPageBreak/>
         <w:t>Presenter Acknowledgment</w:t>
       </w:r>
+      <w:bookmarkEnd w:id="17"/>
     </w:p>
     <w:p>
       <w:pPr>
@@ -1020,7 +2622,13 @@
         <w:t>Date: ____</w:t>
       </w:r>
       <w:r>
-        <w:t>11/13/2025</w:t>
+        <w:t>11/1</w:t>
+      </w:r>
+      <w:r>
+        <w:t>4</w:t>
+      </w:r>
+      <w:r>
+        <w:t>/2025</w:t>
       </w:r>
       <w:r>
         <w:t>_______________</w:t>
@@ -1030,9 +2638,11 @@
       <w:pPr>
         <w:pStyle w:val="Heading1"/>
       </w:pPr>
+      <w:bookmarkStart w:id="18" w:name="_Toc213996078"/>
       <w:r>
         <w:t>Contact Information</w:t>
       </w:r>
+      <w:bookmarkEnd w:id="18"/>
     </w:p>
     <w:p>
       <w:pPr>
@@ -1883,6 +3493,191 @@
     <w:semiHidden/>
     <w:rsid w:val="00D16E31"/>
   </w:style>
+  <w:style w:type="paragraph" w:styleId="TOCHeading">
+    <w:name w:val="TOC Heading"/>
+    <w:basedOn w:val="Heading1"/>
+    <w:next w:val="Normal"/>
+    <w:uiPriority w:val="39"/>
+    <w:unhideWhenUsed/>
+    <w:qFormat/>
+    <w:rsid w:val="00CF019F"/>
+    <w:pPr>
+      <w:keepNext/>
+      <w:keepLines/>
+      <w:spacing w:before="480" w:after="0" w:line="276" w:lineRule="auto"/>
+      <w:outlineLvl w:val="9"/>
+    </w:pPr>
+    <w:rPr>
+      <w:rFonts w:asciiTheme="majorHAnsi" w:eastAsiaTheme="majorEastAsia" w:hAnsiTheme="majorHAnsi" w:cstheme="majorBidi"/>
+      <w:color w:val="0F4761" w:themeColor="accent1" w:themeShade="BF"/>
+      <w:sz w:val="28"/>
+      <w:szCs w:val="28"/>
+    </w:rPr>
+  </w:style>
+  <w:style w:type="paragraph" w:styleId="TOC1">
+    <w:name w:val="toc 1"/>
+    <w:basedOn w:val="Normal"/>
+    <w:next w:val="Normal"/>
+    <w:autoRedefine/>
+    <w:uiPriority w:val="39"/>
+    <w:unhideWhenUsed/>
+    <w:rsid w:val="00CF019F"/>
+    <w:pPr>
+      <w:spacing w:before="120"/>
+    </w:pPr>
+    <w:rPr>
+      <w:rFonts w:asciiTheme="minorHAnsi" w:hAnsiTheme="minorHAnsi"/>
+      <w:b/>
+      <w:bCs/>
+      <w:i/>
+      <w:iCs/>
+      <w:sz w:val="24"/>
+      <w:szCs w:val="24"/>
+    </w:rPr>
+  </w:style>
+  <w:style w:type="paragraph" w:styleId="TOC3">
+    <w:name w:val="toc 3"/>
+    <w:basedOn w:val="Normal"/>
+    <w:next w:val="Normal"/>
+    <w:autoRedefine/>
+    <w:uiPriority w:val="39"/>
+    <w:unhideWhenUsed/>
+    <w:rsid w:val="00CF019F"/>
+    <w:pPr>
+      <w:ind w:left="440"/>
+    </w:pPr>
+    <w:rPr>
+      <w:rFonts w:asciiTheme="minorHAnsi" w:hAnsiTheme="minorHAnsi"/>
+      <w:sz w:val="20"/>
+      <w:szCs w:val="20"/>
+    </w:rPr>
+  </w:style>
+  <w:style w:type="paragraph" w:styleId="TOC2">
+    <w:name w:val="toc 2"/>
+    <w:basedOn w:val="Normal"/>
+    <w:next w:val="Normal"/>
+    <w:autoRedefine/>
+    <w:uiPriority w:val="39"/>
+    <w:unhideWhenUsed/>
+    <w:rsid w:val="00CF019F"/>
+    <w:pPr>
+      <w:spacing w:before="120"/>
+      <w:ind w:left="220"/>
+    </w:pPr>
+    <w:rPr>
+      <w:rFonts w:asciiTheme="minorHAnsi" w:hAnsiTheme="minorHAnsi"/>
+      <w:b/>
+      <w:bCs/>
+    </w:rPr>
+  </w:style>
+  <w:style w:type="paragraph" w:styleId="TOC4">
+    <w:name w:val="toc 4"/>
+    <w:basedOn w:val="Normal"/>
+    <w:next w:val="Normal"/>
+    <w:autoRedefine/>
+    <w:uiPriority w:val="39"/>
+    <w:semiHidden/>
+    <w:unhideWhenUsed/>
+    <w:rsid w:val="00CF019F"/>
+    <w:pPr>
+      <w:ind w:left="660"/>
+    </w:pPr>
+    <w:rPr>
+      <w:rFonts w:asciiTheme="minorHAnsi" w:hAnsiTheme="minorHAnsi"/>
+      <w:sz w:val="20"/>
+      <w:szCs w:val="20"/>
+    </w:rPr>
+  </w:style>
+  <w:style w:type="paragraph" w:styleId="TOC5">
+    <w:name w:val="toc 5"/>
+    <w:basedOn w:val="Normal"/>
+    <w:next w:val="Normal"/>
+    <w:autoRedefine/>
+    <w:uiPriority w:val="39"/>
+    <w:semiHidden/>
+    <w:unhideWhenUsed/>
+    <w:rsid w:val="00CF019F"/>
+    <w:pPr>
+      <w:ind w:left="880"/>
+    </w:pPr>
+    <w:rPr>
+      <w:rFonts w:asciiTheme="minorHAnsi" w:hAnsiTheme="minorHAnsi"/>
+      <w:sz w:val="20"/>
+      <w:szCs w:val="20"/>
+    </w:rPr>
+  </w:style>
+  <w:style w:type="paragraph" w:styleId="TOC6">
+    <w:name w:val="toc 6"/>
+    <w:basedOn w:val="Normal"/>
+    <w:next w:val="Normal"/>
+    <w:autoRedefine/>
+    <w:uiPriority w:val="39"/>
+    <w:semiHidden/>
+    <w:unhideWhenUsed/>
+    <w:rsid w:val="00CF019F"/>
+    <w:pPr>
+      <w:ind w:left="1100"/>
+    </w:pPr>
+    <w:rPr>
+      <w:rFonts w:asciiTheme="minorHAnsi" w:hAnsiTheme="minorHAnsi"/>
+      <w:sz w:val="20"/>
+      <w:szCs w:val="20"/>
+    </w:rPr>
+  </w:style>
+  <w:style w:type="paragraph" w:styleId="TOC7">
+    <w:name w:val="toc 7"/>
+    <w:basedOn w:val="Normal"/>
+    <w:next w:val="Normal"/>
+    <w:autoRedefine/>
+    <w:uiPriority w:val="39"/>
+    <w:semiHidden/>
+    <w:unhideWhenUsed/>
+    <w:rsid w:val="00CF019F"/>
+    <w:pPr>
+      <w:ind w:left="1320"/>
+    </w:pPr>
+    <w:rPr>
+      <w:rFonts w:asciiTheme="minorHAnsi" w:hAnsiTheme="minorHAnsi"/>
+      <w:sz w:val="20"/>
+      <w:szCs w:val="20"/>
+    </w:rPr>
+  </w:style>
+  <w:style w:type="paragraph" w:styleId="TOC8">
+    <w:name w:val="toc 8"/>
+    <w:basedOn w:val="Normal"/>
+    <w:next w:val="Normal"/>
+    <w:autoRedefine/>
+    <w:uiPriority w:val="39"/>
+    <w:semiHidden/>
+    <w:unhideWhenUsed/>
+    <w:rsid w:val="00CF019F"/>
+    <w:pPr>
+      <w:ind w:left="1540"/>
+    </w:pPr>
+    <w:rPr>
+      <w:rFonts w:asciiTheme="minorHAnsi" w:hAnsiTheme="minorHAnsi"/>
+      <w:sz w:val="20"/>
+      <w:szCs w:val="20"/>
+    </w:rPr>
+  </w:style>
+  <w:style w:type="paragraph" w:styleId="TOC9">
+    <w:name w:val="toc 9"/>
+    <w:basedOn w:val="Normal"/>
+    <w:next w:val="Normal"/>
+    <w:autoRedefine/>
+    <w:uiPriority w:val="39"/>
+    <w:semiHidden/>
+    <w:unhideWhenUsed/>
+    <w:rsid w:val="00CF019F"/>
+    <w:pPr>
+      <w:ind w:left="1760"/>
+    </w:pPr>
+    <w:rPr>
+      <w:rFonts w:asciiTheme="minorHAnsi" w:hAnsiTheme="minorHAnsi"/>
+      <w:sz w:val="20"/>
+      <w:szCs w:val="20"/>
+    </w:rPr>
+  </w:style>
 </w:styles>
 </file>
 
@@ -2199,4 +3994,16 @@
     </a:ext>
   </a:extLst>
 </a:theme>
+</file>
+
+<file path=customXml/item1.xml><?xml version="1.0" encoding="utf-8"?>
+<b:Sources xmlns:b="http://schemas.openxmlformats.org/officeDocument/2006/bibliography" xmlns="http://schemas.openxmlformats.org/officeDocument/2006/bibliography" SelectedStyle="/APASixthEditionOfficeOnline.xsl" StyleName="APA" Version="6"/>
+</file>
+
+<file path=customXml/itemProps1.xml><?xml version="1.0" encoding="utf-8"?>
+<ds:datastoreItem xmlns:ds="http://schemas.openxmlformats.org/officeDocument/2006/customXml" ds:itemID="{27CA8A83-2885-154F-ADE4-CF95693EE055}">
+  <ds:schemaRefs>
+    <ds:schemaRef ds:uri="http://schemas.openxmlformats.org/officeDocument/2006/bibliography"/>
+  </ds:schemaRefs>
+</ds:datastoreItem>
 </file>
</xml_diff>